<commit_message>
Change One Rev 1
</commit_message>
<xml_diff>
--- a/2019StateOfCode.docx
+++ b/2019StateOfCode.docx
@@ -1,6 +1,6 @@
 
 <file path=word/document.xml><?xml version="1.0" encoding="utf-8"?>
-<w:document xmlns:wpc="http://schemas.microsoft.com/office/word/2010/wordprocessingCanvas" xmlns:cx="http://schemas.microsoft.com/office/drawing/2014/chartex" xmlns:cx1="http://schemas.microsoft.com/office/drawing/2015/9/8/chartex" xmlns:cx2="http://schemas.microsoft.com/office/drawing/2015/10/21/chartex" xmlns:cx3="http://schemas.microsoft.com/office/drawing/2016/5/9/chartex" xmlns:cx4="http://schemas.microsoft.com/office/drawing/2016/5/10/chartex" xmlns:cx5="http://schemas.microsoft.com/office/drawing/2016/5/11/chartex" xmlns:cx6="http://schemas.microsoft.com/office/drawing/2016/5/12/chartex" xmlns:cx7="http://schemas.microsoft.com/office/drawing/2016/5/13/chartex" xmlns:cx8="http://schemas.microsoft.com/office/drawing/2016/5/14/chartex" xmlns:mc="http://schemas.openxmlformats.org/markup-compatibility/2006" xmlns:aink="http://schemas.microsoft.com/office/drawing/2016/ink" xmlns:am3d="http://schemas.microsoft.com/office/drawing/2017/model3d" xmlns:o="urn:schemas-microsoft-com:office:office" xmlns:r="http://schemas.openxmlformats.org/officeDocument/2006/relationships" xmlns:m="http://schemas.openxmlformats.org/officeDocument/2006/math" xmlns:v="urn:schemas-microsoft-com:vml" xmlns:wp14="http://schemas.microsoft.com/office/word/2010/wordprocessingDrawing" xmlns:wp="http://schemas.openxmlformats.org/drawingml/2006/wordprocessingDrawing" xmlns:w10="urn:schemas-microsoft-com:office:word" xmlns:w="http://schemas.openxmlformats.org/wordprocessingml/2006/main" xmlns:w14="http://schemas.microsoft.com/office/word/2010/wordml" xmlns:w15="http://schemas.microsoft.com/office/word/2012/wordml" xmlns:w16cid="http://schemas.microsoft.com/office/word/2016/wordml/cid" xmlns:w16se="http://schemas.microsoft.com/office/word/2015/wordml/symex" xmlns:wpg="http://schemas.microsoft.com/office/word/2010/wordprocessingGroup" xmlns:wpi="http://schemas.microsoft.com/office/word/2010/wordprocessingInk" xmlns:wne="http://schemas.microsoft.com/office/word/2006/wordml" xmlns:wps="http://schemas.microsoft.com/office/word/2010/wordprocessingShape" mc:Ignorable="w14 w15 w16se w16cid wp14">
+<w:document xmlns:wpc="http://schemas.microsoft.com/office/word/2010/wordprocessingCanvas" xmlns:cx="http://schemas.microsoft.com/office/drawing/2014/chartex" xmlns:cx1="http://schemas.microsoft.com/office/drawing/2015/9/8/chartex" xmlns:cx2="http://schemas.microsoft.com/office/drawing/2015/10/21/chartex" xmlns:cx3="http://schemas.microsoft.com/office/drawing/2016/5/9/chartex" xmlns:cx4="http://schemas.microsoft.com/office/drawing/2016/5/10/chartex" xmlns:cx5="http://schemas.microsoft.com/office/drawing/2016/5/11/chartex" xmlns:cx6="http://schemas.microsoft.com/office/drawing/2016/5/12/chartex" xmlns:cx7="http://schemas.microsoft.com/office/drawing/2016/5/13/chartex" xmlns:cx8="http://schemas.microsoft.com/office/drawing/2016/5/14/chartex" xmlns:mc="http://schemas.openxmlformats.org/markup-compatibility/2006" xmlns:aink="http://schemas.microsoft.com/office/drawing/2016/ink" xmlns:am3d="http://schemas.microsoft.com/office/drawing/2017/model3d" xmlns:o="urn:schemas-microsoft-com:office:office" xmlns:r="http://schemas.openxmlformats.org/officeDocument/2006/relationships" xmlns:m="http://schemas.openxmlformats.org/officeDocument/2006/math" xmlns:v="urn:schemas-microsoft-com:vml" xmlns:wp14="http://schemas.microsoft.com/office/word/2010/wordprocessingDrawing" xmlns:wp="http://schemas.openxmlformats.org/drawingml/2006/wordprocessingDrawing" xmlns:w10="urn:schemas-microsoft-com:office:word" xmlns:w="http://schemas.openxmlformats.org/wordprocessingml/2006/main" xmlns:w14="http://schemas.microsoft.com/office/word/2010/wordml" xmlns:w15="http://schemas.microsoft.com/office/word/2012/wordml" xmlns:w16cex="http://schemas.microsoft.com/office/word/2018/wordml/cex" xmlns:w16cid="http://schemas.microsoft.com/office/word/2016/wordml/cid" xmlns:w16="http://schemas.microsoft.com/office/word/2018/wordml" xmlns:w16se="http://schemas.microsoft.com/office/word/2015/wordml/symex" xmlns:wpg="http://schemas.microsoft.com/office/word/2010/wordprocessingGroup" xmlns:wpi="http://schemas.microsoft.com/office/word/2010/wordprocessingInk" xmlns:wne="http://schemas.microsoft.com/office/word/2006/wordml" xmlns:wps="http://schemas.microsoft.com/office/word/2010/wordprocessingShape" mc:Ignorable="w14 w15 w16se w16cid w16 w16cex wp14">
   <w:body>
     <w:p>
       <w:r>
@@ -8,7 +8,7 @@
           <w:noProof/>
         </w:rPr>
         <w:drawing>
-          <wp:inline distT="0" distB="0" distL="0" distR="0" wp14:anchorId="639AF0D5" wp14:editId="4A15FD89">
+          <wp:inline distT="0" distB="0" distL="0" distR="0" wp14:anchorId="6475DDA1" wp14:editId="18C45563">
             <wp:extent cx="5715000" cy="3886200"/>
             <wp:effectExtent l="0" t="0" r="0" b="0"/>
             <wp:docPr id="2" name="Picture 2" descr="https://smartbear.com/getmedia/623dafc1-f17f-41df-9601-01c87c419a65/The-2019-State-of-Code-Review-Report-Thumbnail.png?width=600&amp;height=408"/>
@@ -74,48 +74,8 @@
           <w:sz w:val="24"/>
           <w:szCs w:val="24"/>
         </w:rPr>
-        <w:t xml:space="preserve">This is the 6th Annual State of Code Review report, designed to document and analyze the code review practices common across software development. We highlight the most prevalent trends </w:t>
-      </w:r>
-      <w:proofErr w:type="spellStart"/>
-      <w:r>
-        <w:rPr>
-          <w:rFonts w:ascii="Arial" w:eastAsia="Times New Roman" w:hAnsi="Arial" w:cs="Arial"/>
-          <w:color w:val="212529"/>
-          <w:sz w:val="24"/>
-          <w:szCs w:val="24"/>
-        </w:rPr>
-        <w:t>re</w:t>
-      </w:r>
-      <w:r>
-        <w:rPr>
-          <w:rFonts w:ascii="Arial" w:eastAsia="Times New Roman" w:hAnsi="Arial" w:cs="Arial"/>
-          <w:color w:val="212529"/>
-          <w:sz w:val="24"/>
-          <w:szCs w:val="24"/>
-        </w:rPr>
-        <w:t>al</w:t>
-      </w:r>
-      <w:r>
-        <w:rPr>
-          <w:rFonts w:ascii="Arial" w:eastAsia="Times New Roman" w:hAnsi="Arial" w:cs="Arial"/>
-          <w:color w:val="212529"/>
-          <w:sz w:val="24"/>
-          <w:szCs w:val="24"/>
-        </w:rPr>
-        <w:t>tive</w:t>
-      </w:r>
-      <w:proofErr w:type="spellEnd"/>
-      <w:r>
-        <w:rPr>
-          <w:rFonts w:ascii="Arial" w:eastAsia="Times New Roman" w:hAnsi="Arial" w:cs="Arial"/>
-          <w:color w:val="212529"/>
-          <w:sz w:val="24"/>
-          <w:szCs w:val="24"/>
-        </w:rPr>
-        <w:t xml:space="preserve"> to prior years and surface the top best practices.</w:t>
-      </w:r>
-      <w:bookmarkStart w:id="0" w:name="_GoBack"/>
-      <w:bookmarkEnd w:id="0"/>
+        <w:t>This is the 6th Annual State of Code Review report, designed to document and analyze the code review practices common across software development. We highlight the most prevalent trends relative to prior years and surface the top best practices.</w:t>
+      </w:r>
     </w:p>
     <w:p>
       <w:pPr>
@@ -134,16 +94,7 @@
           <w:sz w:val="24"/>
           <w:szCs w:val="24"/>
         </w:rPr>
-        <w:t>This report includes insights from 1100</w:t>
-      </w:r>
-      <w:r>
-        <w:rPr>
-          <w:rFonts w:ascii="Arial" w:eastAsia="Times New Roman" w:hAnsi="Arial" w:cs="Arial"/>
-          <w:color w:val="212529"/>
-          <w:sz w:val="24"/>
-          <w:szCs w:val="24"/>
-        </w:rPr>
-        <w:t>00</w:t>
+        <w:t>This report includes insights from 110</w:t>
       </w:r>
       <w:r>
         <w:rPr>
@@ -161,16 +112,43 @@
           <w:sz w:val="24"/>
           <w:szCs w:val="24"/>
         </w:rPr>
-        <w:t xml:space="preserve"> software developers, testers, IT/operations professionals, and business leaders representing more than 35</w:t>
-      </w:r>
-      <w:r>
-        <w:rPr>
-          <w:rFonts w:ascii="Arial" w:eastAsia="Times New Roman" w:hAnsi="Arial" w:cs="Arial"/>
-          <w:color w:val="212529"/>
-          <w:sz w:val="24"/>
-          <w:szCs w:val="24"/>
-        </w:rPr>
-        <w:t>00</w:t>
+        <w:t>0</w:t>
+      </w:r>
+      <w:r>
+        <w:rPr>
+          <w:rFonts w:ascii="Arial" w:eastAsia="Times New Roman" w:hAnsi="Arial" w:cs="Arial"/>
+          <w:color w:val="212529"/>
+          <w:sz w:val="24"/>
+          <w:szCs w:val="24"/>
+        </w:rPr>
+        <w:t xml:space="preserve"> software developers, testers, IT/operations professionals, </w:t>
+      </w:r>
+      <w:r>
+        <w:rPr>
+          <w:rFonts w:ascii="Arial" w:eastAsia="Times New Roman" w:hAnsi="Arial" w:cs="Arial"/>
+          <w:color w:val="212529"/>
+          <w:sz w:val="24"/>
+          <w:szCs w:val="24"/>
+        </w:rPr>
+        <w:t xml:space="preserve">corporations, </w:t>
+      </w:r>
+      <w:r>
+        <w:rPr>
+          <w:rFonts w:ascii="Arial" w:eastAsia="Times New Roman" w:hAnsi="Arial" w:cs="Arial"/>
+          <w:color w:val="212529"/>
+          <w:sz w:val="24"/>
+          <w:szCs w:val="24"/>
+        </w:rPr>
+        <w:t>and business leaders representing more than 35</w:t>
+      </w:r>
+      <w:r>
+        <w:rPr>
+          <w:rFonts w:ascii="Arial" w:eastAsia="Times New Roman" w:hAnsi="Arial" w:cs="Arial"/>
+          <w:color w:val="212529"/>
+          <w:sz w:val="24"/>
+          <w:szCs w:val="24"/>
+        </w:rPr>
+        <w:t>0</w:t>
       </w:r>
       <w:r>
         <w:rPr>
@@ -258,7 +236,7 @@
           <w:sz w:val="24"/>
           <w:szCs w:val="24"/>
         </w:rPr>
-        <w:t>d</w:t>
+        <w:t>s</w:t>
       </w:r>
       <w:r>
         <w:rPr>
@@ -342,7 +320,30 @@
         <w:t>"What Makes for a Great Code Review?"</w:t>
       </w:r>
     </w:p>
-    <w:p/>
+    <w:p>
+      <w:pPr>
+        <w:numPr>
+          <w:ilvl w:val="0"/>
+          <w:numId w:val="1"/>
+        </w:numPr>
+        <w:spacing w:before="100" w:beforeAutospacing="1" w:after="100" w:afterAutospacing="1" w:line="240" w:lineRule="auto"/>
+        <w:rPr>
+          <w:rFonts w:ascii="Arial" w:eastAsia="Times New Roman" w:hAnsi="Arial" w:cs="Arial"/>
+          <w:color w:val="212529"/>
+          <w:sz w:val="24"/>
+          <w:szCs w:val="24"/>
+        </w:rPr>
+      </w:pPr>
+      <w:r>
+        <w:rPr>
+          <w:rFonts w:ascii="Arial" w:eastAsia="Times New Roman" w:hAnsi="Arial" w:cs="Arial"/>
+          <w:color w:val="212529"/>
+          <w:sz w:val="24"/>
+          <w:szCs w:val="24"/>
+        </w:rPr>
+        <w:t>Growth of Code Review</w:t>
+      </w:r>
+    </w:p>
     <w:sectPr>
       <w:headerReference w:type="default" r:id="rId8"/>
       <w:pgSz w:w="12240" w:h="15840"/>
@@ -355,7 +356,7 @@
 </file>
 
 <file path=word/endnotes.xml><?xml version="1.0" encoding="utf-8"?>
-<w:endnotes xmlns:wpc="http://schemas.microsoft.com/office/word/2010/wordprocessingCanvas" xmlns:cx="http://schemas.microsoft.com/office/drawing/2014/chartex" xmlns:cx1="http://schemas.microsoft.com/office/drawing/2015/9/8/chartex" xmlns:cx2="http://schemas.microsoft.com/office/drawing/2015/10/21/chartex" xmlns:cx3="http://schemas.microsoft.com/office/drawing/2016/5/9/chartex" xmlns:cx4="http://schemas.microsoft.com/office/drawing/2016/5/10/chartex" xmlns:cx5="http://schemas.microsoft.com/office/drawing/2016/5/11/chartex" xmlns:cx6="http://schemas.microsoft.com/office/drawing/2016/5/12/chartex" xmlns:cx7="http://schemas.microsoft.com/office/drawing/2016/5/13/chartex" xmlns:cx8="http://schemas.microsoft.com/office/drawing/2016/5/14/chartex" xmlns:mc="http://schemas.openxmlformats.org/markup-compatibility/2006" xmlns:aink="http://schemas.microsoft.com/office/drawing/2016/ink" xmlns:am3d="http://schemas.microsoft.com/office/drawing/2017/model3d" xmlns:o="urn:schemas-microsoft-com:office:office" xmlns:r="http://schemas.openxmlformats.org/officeDocument/2006/relationships" xmlns:m="http://schemas.openxmlformats.org/officeDocument/2006/math" xmlns:v="urn:schemas-microsoft-com:vml" xmlns:wp14="http://schemas.microsoft.com/office/word/2010/wordprocessingDrawing" xmlns:wp="http://schemas.openxmlformats.org/drawingml/2006/wordprocessingDrawing" xmlns:w10="urn:schemas-microsoft-com:office:word" xmlns:w="http://schemas.openxmlformats.org/wordprocessingml/2006/main" xmlns:w14="http://schemas.microsoft.com/office/word/2010/wordml" xmlns:w15="http://schemas.microsoft.com/office/word/2012/wordml" xmlns:w16cid="http://schemas.microsoft.com/office/word/2016/wordml/cid" xmlns:w16se="http://schemas.microsoft.com/office/word/2015/wordml/symex" xmlns:wpg="http://schemas.microsoft.com/office/word/2010/wordprocessingGroup" xmlns:wpi="http://schemas.microsoft.com/office/word/2010/wordprocessingInk" xmlns:wne="http://schemas.microsoft.com/office/word/2006/wordml" xmlns:wps="http://schemas.microsoft.com/office/word/2010/wordprocessingShape" mc:Ignorable="w14 w15 w16se w16cid wp14">
+<w:endnotes xmlns:wpc="http://schemas.microsoft.com/office/word/2010/wordprocessingCanvas" xmlns:cx="http://schemas.microsoft.com/office/drawing/2014/chartex" xmlns:cx1="http://schemas.microsoft.com/office/drawing/2015/9/8/chartex" xmlns:cx2="http://schemas.microsoft.com/office/drawing/2015/10/21/chartex" xmlns:cx3="http://schemas.microsoft.com/office/drawing/2016/5/9/chartex" xmlns:cx4="http://schemas.microsoft.com/office/drawing/2016/5/10/chartex" xmlns:cx5="http://schemas.microsoft.com/office/drawing/2016/5/11/chartex" xmlns:cx6="http://schemas.microsoft.com/office/drawing/2016/5/12/chartex" xmlns:cx7="http://schemas.microsoft.com/office/drawing/2016/5/13/chartex" xmlns:cx8="http://schemas.microsoft.com/office/drawing/2016/5/14/chartex" xmlns:mc="http://schemas.openxmlformats.org/markup-compatibility/2006" xmlns:aink="http://schemas.microsoft.com/office/drawing/2016/ink" xmlns:am3d="http://schemas.microsoft.com/office/drawing/2017/model3d" xmlns:o="urn:schemas-microsoft-com:office:office" xmlns:r="http://schemas.openxmlformats.org/officeDocument/2006/relationships" xmlns:m="http://schemas.openxmlformats.org/officeDocument/2006/math" xmlns:v="urn:schemas-microsoft-com:vml" xmlns:wp14="http://schemas.microsoft.com/office/word/2010/wordprocessingDrawing" xmlns:wp="http://schemas.openxmlformats.org/drawingml/2006/wordprocessingDrawing" xmlns:w10="urn:schemas-microsoft-com:office:word" xmlns:w="http://schemas.openxmlformats.org/wordprocessingml/2006/main" xmlns:w14="http://schemas.microsoft.com/office/word/2010/wordml" xmlns:w15="http://schemas.microsoft.com/office/word/2012/wordml" xmlns:w16cex="http://schemas.microsoft.com/office/word/2018/wordml/cex" xmlns:w16cid="http://schemas.microsoft.com/office/word/2016/wordml/cid" xmlns:w16="http://schemas.microsoft.com/office/word/2018/wordml" xmlns:w16se="http://schemas.microsoft.com/office/word/2015/wordml/symex" xmlns:wpg="http://schemas.microsoft.com/office/word/2010/wordprocessingGroup" xmlns:wpi="http://schemas.microsoft.com/office/word/2010/wordprocessingInk" xmlns:wne="http://schemas.microsoft.com/office/word/2006/wordml" xmlns:wps="http://schemas.microsoft.com/office/word/2010/wordprocessingShape" mc:Ignorable="w14 w15 w16se w16cid w16 w16cex wp14">
   <w:endnote w:type="separator" w:id="-1">
     <w:p>
       <w:pPr>
@@ -380,7 +381,7 @@
 </file>
 
 <file path=word/footnotes.xml><?xml version="1.0" encoding="utf-8"?>
-<w:footnotes xmlns:wpc="http://schemas.microsoft.com/office/word/2010/wordprocessingCanvas" xmlns:cx="http://schemas.microsoft.com/office/drawing/2014/chartex" xmlns:cx1="http://schemas.microsoft.com/office/drawing/2015/9/8/chartex" xmlns:cx2="http://schemas.microsoft.com/office/drawing/2015/10/21/chartex" xmlns:cx3="http://schemas.microsoft.com/office/drawing/2016/5/9/chartex" xmlns:cx4="http://schemas.microsoft.com/office/drawing/2016/5/10/chartex" xmlns:cx5="http://schemas.microsoft.com/office/drawing/2016/5/11/chartex" xmlns:cx6="http://schemas.microsoft.com/office/drawing/2016/5/12/chartex" xmlns:cx7="http://schemas.microsoft.com/office/drawing/2016/5/13/chartex" xmlns:cx8="http://schemas.microsoft.com/office/drawing/2016/5/14/chartex" xmlns:mc="http://schemas.openxmlformats.org/markup-compatibility/2006" xmlns:aink="http://schemas.microsoft.com/office/drawing/2016/ink" xmlns:am3d="http://schemas.microsoft.com/office/drawing/2017/model3d" xmlns:o="urn:schemas-microsoft-com:office:office" xmlns:r="http://schemas.openxmlformats.org/officeDocument/2006/relationships" xmlns:m="http://schemas.openxmlformats.org/officeDocument/2006/math" xmlns:v="urn:schemas-microsoft-com:vml" xmlns:wp14="http://schemas.microsoft.com/office/word/2010/wordprocessingDrawing" xmlns:wp="http://schemas.openxmlformats.org/drawingml/2006/wordprocessingDrawing" xmlns:w10="urn:schemas-microsoft-com:office:word" xmlns:w="http://schemas.openxmlformats.org/wordprocessingml/2006/main" xmlns:w14="http://schemas.microsoft.com/office/word/2010/wordml" xmlns:w15="http://schemas.microsoft.com/office/word/2012/wordml" xmlns:w16cid="http://schemas.microsoft.com/office/word/2016/wordml/cid" xmlns:w16se="http://schemas.microsoft.com/office/word/2015/wordml/symex" xmlns:wpg="http://schemas.microsoft.com/office/word/2010/wordprocessingGroup" xmlns:wpi="http://schemas.microsoft.com/office/word/2010/wordprocessingInk" xmlns:wne="http://schemas.microsoft.com/office/word/2006/wordml" xmlns:wps="http://schemas.microsoft.com/office/word/2010/wordprocessingShape" mc:Ignorable="w14 w15 w16se w16cid wp14">
+<w:footnotes xmlns:wpc="http://schemas.microsoft.com/office/word/2010/wordprocessingCanvas" xmlns:cx="http://schemas.microsoft.com/office/drawing/2014/chartex" xmlns:cx1="http://schemas.microsoft.com/office/drawing/2015/9/8/chartex" xmlns:cx2="http://schemas.microsoft.com/office/drawing/2015/10/21/chartex" xmlns:cx3="http://schemas.microsoft.com/office/drawing/2016/5/9/chartex" xmlns:cx4="http://schemas.microsoft.com/office/drawing/2016/5/10/chartex" xmlns:cx5="http://schemas.microsoft.com/office/drawing/2016/5/11/chartex" xmlns:cx6="http://schemas.microsoft.com/office/drawing/2016/5/12/chartex" xmlns:cx7="http://schemas.microsoft.com/office/drawing/2016/5/13/chartex" xmlns:cx8="http://schemas.microsoft.com/office/drawing/2016/5/14/chartex" xmlns:mc="http://schemas.openxmlformats.org/markup-compatibility/2006" xmlns:aink="http://schemas.microsoft.com/office/drawing/2016/ink" xmlns:am3d="http://schemas.microsoft.com/office/drawing/2017/model3d" xmlns:o="urn:schemas-microsoft-com:office:office" xmlns:r="http://schemas.openxmlformats.org/officeDocument/2006/relationships" xmlns:m="http://schemas.openxmlformats.org/officeDocument/2006/math" xmlns:v="urn:schemas-microsoft-com:vml" xmlns:wp14="http://schemas.microsoft.com/office/word/2010/wordprocessingDrawing" xmlns:wp="http://schemas.openxmlformats.org/drawingml/2006/wordprocessingDrawing" xmlns:w10="urn:schemas-microsoft-com:office:word" xmlns:w="http://schemas.openxmlformats.org/wordprocessingml/2006/main" xmlns:w14="http://schemas.microsoft.com/office/word/2010/wordml" xmlns:w15="http://schemas.microsoft.com/office/word/2012/wordml" xmlns:w16cex="http://schemas.microsoft.com/office/word/2018/wordml/cex" xmlns:w16cid="http://schemas.microsoft.com/office/word/2016/wordml/cid" xmlns:w16="http://schemas.microsoft.com/office/word/2018/wordml" xmlns:w16se="http://schemas.microsoft.com/office/word/2015/wordml/symex" xmlns:wpg="http://schemas.microsoft.com/office/word/2010/wordprocessingGroup" xmlns:wpi="http://schemas.microsoft.com/office/word/2010/wordprocessingInk" xmlns:wne="http://schemas.microsoft.com/office/word/2006/wordml" xmlns:wps="http://schemas.microsoft.com/office/word/2010/wordprocessingShape" mc:Ignorable="w14 w15 w16se w16cid w16 w16cex wp14">
   <w:footnote w:type="separator" w:id="-1">
     <w:p>
       <w:pPr>
@@ -405,7 +406,7 @@
 </file>
 
 <file path=word/header1.xml><?xml version="1.0" encoding="utf-8"?>
-<w:hdr xmlns:wpc="http://schemas.microsoft.com/office/word/2010/wordprocessingCanvas" xmlns:cx="http://schemas.microsoft.com/office/drawing/2014/chartex" xmlns:cx1="http://schemas.microsoft.com/office/drawing/2015/9/8/chartex" xmlns:cx2="http://schemas.microsoft.com/office/drawing/2015/10/21/chartex" xmlns:cx3="http://schemas.microsoft.com/office/drawing/2016/5/9/chartex" xmlns:cx4="http://schemas.microsoft.com/office/drawing/2016/5/10/chartex" xmlns:cx5="http://schemas.microsoft.com/office/drawing/2016/5/11/chartex" xmlns:cx6="http://schemas.microsoft.com/office/drawing/2016/5/12/chartex" xmlns:cx7="http://schemas.microsoft.com/office/drawing/2016/5/13/chartex" xmlns:cx8="http://schemas.microsoft.com/office/drawing/2016/5/14/chartex" xmlns:mc="http://schemas.openxmlformats.org/markup-compatibility/2006" xmlns:aink="http://schemas.microsoft.com/office/drawing/2016/ink" xmlns:am3d="http://schemas.microsoft.com/office/drawing/2017/model3d" xmlns:o="urn:schemas-microsoft-com:office:office" xmlns:r="http://schemas.openxmlformats.org/officeDocument/2006/relationships" xmlns:m="http://schemas.openxmlformats.org/officeDocument/2006/math" xmlns:v="urn:schemas-microsoft-com:vml" xmlns:wp14="http://schemas.microsoft.com/office/word/2010/wordprocessingDrawing" xmlns:wp="http://schemas.openxmlformats.org/drawingml/2006/wordprocessingDrawing" xmlns:w10="urn:schemas-microsoft-com:office:word" xmlns:w="http://schemas.openxmlformats.org/wordprocessingml/2006/main" xmlns:w14="http://schemas.microsoft.com/office/word/2010/wordml" xmlns:w15="http://schemas.microsoft.com/office/word/2012/wordml" xmlns:w16cid="http://schemas.microsoft.com/office/word/2016/wordml/cid" xmlns:w16se="http://schemas.microsoft.com/office/word/2015/wordml/symex" xmlns:wpg="http://schemas.microsoft.com/office/word/2010/wordprocessingGroup" xmlns:wpi="http://schemas.microsoft.com/office/word/2010/wordprocessingInk" xmlns:wne="http://schemas.microsoft.com/office/word/2006/wordml" xmlns:wps="http://schemas.microsoft.com/office/word/2010/wordprocessingShape" mc:Ignorable="w14 w15 w16se w16cid wp14">
+<w:hdr xmlns:wpc="http://schemas.microsoft.com/office/word/2010/wordprocessingCanvas" xmlns:cx="http://schemas.microsoft.com/office/drawing/2014/chartex" xmlns:cx1="http://schemas.microsoft.com/office/drawing/2015/9/8/chartex" xmlns:cx2="http://schemas.microsoft.com/office/drawing/2015/10/21/chartex" xmlns:cx3="http://schemas.microsoft.com/office/drawing/2016/5/9/chartex" xmlns:cx4="http://schemas.microsoft.com/office/drawing/2016/5/10/chartex" xmlns:cx5="http://schemas.microsoft.com/office/drawing/2016/5/11/chartex" xmlns:cx6="http://schemas.microsoft.com/office/drawing/2016/5/12/chartex" xmlns:cx7="http://schemas.microsoft.com/office/drawing/2016/5/13/chartex" xmlns:cx8="http://schemas.microsoft.com/office/drawing/2016/5/14/chartex" xmlns:mc="http://schemas.openxmlformats.org/markup-compatibility/2006" xmlns:aink="http://schemas.microsoft.com/office/drawing/2016/ink" xmlns:am3d="http://schemas.microsoft.com/office/drawing/2017/model3d" xmlns:o="urn:schemas-microsoft-com:office:office" xmlns:r="http://schemas.openxmlformats.org/officeDocument/2006/relationships" xmlns:m="http://schemas.openxmlformats.org/officeDocument/2006/math" xmlns:v="urn:schemas-microsoft-com:vml" xmlns:wp14="http://schemas.microsoft.com/office/word/2010/wordprocessingDrawing" xmlns:wp="http://schemas.openxmlformats.org/drawingml/2006/wordprocessingDrawing" xmlns:w10="urn:schemas-microsoft-com:office:word" xmlns:w="http://schemas.openxmlformats.org/wordprocessingml/2006/main" xmlns:w14="http://schemas.microsoft.com/office/word/2010/wordml" xmlns:w15="http://schemas.microsoft.com/office/word/2012/wordml" xmlns:w16cex="http://schemas.microsoft.com/office/word/2018/wordml/cex" xmlns:w16cid="http://schemas.microsoft.com/office/word/2016/wordml/cid" xmlns:w16="http://schemas.microsoft.com/office/word/2018/wordml" xmlns:w16se="http://schemas.microsoft.com/office/word/2015/wordml/symex" xmlns:wpg="http://schemas.microsoft.com/office/word/2010/wordprocessingGroup" xmlns:wpi="http://schemas.microsoft.com/office/word/2010/wordprocessingInk" xmlns:wne="http://schemas.microsoft.com/office/word/2006/wordml" xmlns:wps="http://schemas.microsoft.com/office/word/2010/wordprocessingShape" mc:Ignorable="w14 w15 w16se w16cid w16 w16cex wp14">
   <w:p>
     <w:pPr>
       <w:pStyle w:val="Header"/>
@@ -415,7 +416,7 @@
         <w:noProof/>
       </w:rPr>
       <w:drawing>
-        <wp:inline distT="0" distB="0" distL="0" distR="0" wp14:anchorId="1F38ADA7" wp14:editId="5C6A947E">
+        <wp:inline distT="0" distB="0" distL="0" distR="0" wp14:anchorId="2FFC8DE1" wp14:editId="06DBCCFB">
           <wp:extent cx="5943600" cy="438150"/>
           <wp:effectExtent l="0" t="0" r="0" b="0"/>
           <wp:docPr id="3" name="Picture 3"/>
@@ -468,7 +469,7 @@
 </file>
 
 <file path=word/numbering.xml><?xml version="1.0" encoding="utf-8"?>
-<w:numbering xmlns:wpc="http://schemas.microsoft.com/office/word/2010/wordprocessingCanvas" xmlns:cx="http://schemas.microsoft.com/office/drawing/2014/chartex" xmlns:cx1="http://schemas.microsoft.com/office/drawing/2015/9/8/chartex" xmlns:cx2="http://schemas.microsoft.com/office/drawing/2015/10/21/chartex" xmlns:cx3="http://schemas.microsoft.com/office/drawing/2016/5/9/chartex" xmlns:cx4="http://schemas.microsoft.com/office/drawing/2016/5/10/chartex" xmlns:cx5="http://schemas.microsoft.com/office/drawing/2016/5/11/chartex" xmlns:cx6="http://schemas.microsoft.com/office/drawing/2016/5/12/chartex" xmlns:cx7="http://schemas.microsoft.com/office/drawing/2016/5/13/chartex" xmlns:cx8="http://schemas.microsoft.com/office/drawing/2016/5/14/chartex" xmlns:mc="http://schemas.openxmlformats.org/markup-compatibility/2006" xmlns:aink="http://schemas.microsoft.com/office/drawing/2016/ink" xmlns:am3d="http://schemas.microsoft.com/office/drawing/2017/model3d" xmlns:o="urn:schemas-microsoft-com:office:office" xmlns:r="http://schemas.openxmlformats.org/officeDocument/2006/relationships" xmlns:m="http://schemas.openxmlformats.org/officeDocument/2006/math" xmlns:v="urn:schemas-microsoft-com:vml" xmlns:wp14="http://schemas.microsoft.com/office/word/2010/wordprocessingDrawing" xmlns:wp="http://schemas.openxmlformats.org/drawingml/2006/wordprocessingDrawing" xmlns:w10="urn:schemas-microsoft-com:office:word" xmlns:w="http://schemas.openxmlformats.org/wordprocessingml/2006/main" xmlns:w14="http://schemas.microsoft.com/office/word/2010/wordml" xmlns:w15="http://schemas.microsoft.com/office/word/2012/wordml" xmlns:w16cid="http://schemas.microsoft.com/office/word/2016/wordml/cid" xmlns:w16se="http://schemas.microsoft.com/office/word/2015/wordml/symex" xmlns:wpg="http://schemas.microsoft.com/office/word/2010/wordprocessingGroup" xmlns:wpi="http://schemas.microsoft.com/office/word/2010/wordprocessingInk" xmlns:wne="http://schemas.microsoft.com/office/word/2006/wordml" xmlns:wps="http://schemas.microsoft.com/office/word/2010/wordprocessingShape" mc:Ignorable="w14 w15 w16se w16cid wp14">
+<w:numbering xmlns:wpc="http://schemas.microsoft.com/office/word/2010/wordprocessingCanvas" xmlns:cx="http://schemas.microsoft.com/office/drawing/2014/chartex" xmlns:cx1="http://schemas.microsoft.com/office/drawing/2015/9/8/chartex" xmlns:cx2="http://schemas.microsoft.com/office/drawing/2015/10/21/chartex" xmlns:cx3="http://schemas.microsoft.com/office/drawing/2016/5/9/chartex" xmlns:cx4="http://schemas.microsoft.com/office/drawing/2016/5/10/chartex" xmlns:cx5="http://schemas.microsoft.com/office/drawing/2016/5/11/chartex" xmlns:cx6="http://schemas.microsoft.com/office/drawing/2016/5/12/chartex" xmlns:cx7="http://schemas.microsoft.com/office/drawing/2016/5/13/chartex" xmlns:cx8="http://schemas.microsoft.com/office/drawing/2016/5/14/chartex" xmlns:mc="http://schemas.openxmlformats.org/markup-compatibility/2006" xmlns:aink="http://schemas.microsoft.com/office/drawing/2016/ink" xmlns:am3d="http://schemas.microsoft.com/office/drawing/2017/model3d" xmlns:o="urn:schemas-microsoft-com:office:office" xmlns:r="http://schemas.openxmlformats.org/officeDocument/2006/relationships" xmlns:m="http://schemas.openxmlformats.org/officeDocument/2006/math" xmlns:v="urn:schemas-microsoft-com:vml" xmlns:wp14="http://schemas.microsoft.com/office/word/2010/wordprocessingDrawing" xmlns:wp="http://schemas.openxmlformats.org/drawingml/2006/wordprocessingDrawing" xmlns:w10="urn:schemas-microsoft-com:office:word" xmlns:w="http://schemas.openxmlformats.org/wordprocessingml/2006/main" xmlns:w14="http://schemas.microsoft.com/office/word/2010/wordml" xmlns:w15="http://schemas.microsoft.com/office/word/2012/wordml" xmlns:w16cex="http://schemas.microsoft.com/office/word/2018/wordml/cex" xmlns:w16cid="http://schemas.microsoft.com/office/word/2016/wordml/cid" xmlns:w16="http://schemas.microsoft.com/office/word/2018/wordml" xmlns:w16se="http://schemas.microsoft.com/office/word/2015/wordml/symex" xmlns:wpg="http://schemas.microsoft.com/office/word/2010/wordprocessingGroup" xmlns:wpi="http://schemas.microsoft.com/office/word/2010/wordprocessingInk" xmlns:wne="http://schemas.microsoft.com/office/word/2006/wordml" xmlns:wps="http://schemas.microsoft.com/office/word/2010/wordprocessingShape" mc:Ignorable="w14 w15 w16se w16cid w16 w16cex wp14">
   <w:abstractNum w:abstractNumId="0" w15:restartNumberingAfterBreak="0">
     <w:nsid w:val="62E95BA5"/>
     <w:multiLevelType w:val="multilevel"/>
@@ -625,7 +626,7 @@
 </file>
 
 <file path=word/styles.xml><?xml version="1.0" encoding="utf-8"?>
-<w:styles xmlns:mc="http://schemas.openxmlformats.org/markup-compatibility/2006" xmlns:r="http://schemas.openxmlformats.org/officeDocument/2006/relationships" xmlns:w="http://schemas.openxmlformats.org/wordprocessingml/2006/main" xmlns:w14="http://schemas.microsoft.com/office/word/2010/wordml" xmlns:w15="http://schemas.microsoft.com/office/word/2012/wordml" xmlns:w16cid="http://schemas.microsoft.com/office/word/2016/wordml/cid" xmlns:w16se="http://schemas.microsoft.com/office/word/2015/wordml/symex" mc:Ignorable="w14 w15 w16se w16cid">
+<w:styles xmlns:mc="http://schemas.openxmlformats.org/markup-compatibility/2006" xmlns:r="http://schemas.openxmlformats.org/officeDocument/2006/relationships" xmlns:w="http://schemas.openxmlformats.org/wordprocessingml/2006/main" xmlns:w14="http://schemas.microsoft.com/office/word/2010/wordml" xmlns:w15="http://schemas.microsoft.com/office/word/2012/wordml" xmlns:w16cex="http://schemas.microsoft.com/office/word/2018/wordml/cex" xmlns:w16cid="http://schemas.microsoft.com/office/word/2016/wordml/cid" xmlns:w16="http://schemas.microsoft.com/office/word/2018/wordml" xmlns:w16se="http://schemas.microsoft.com/office/word/2015/wordml/symex" mc:Ignorable="w14 w15 w16se w16cid w16 w16cex">
   <w:docDefaults>
     <w:rPrDefault>
       <w:rPr>
@@ -641,7 +642,7 @@
       </w:pPr>
     </w:pPrDefault>
   </w:docDefaults>
-  <w:latentStyles w:defLockedState="0" w:defUIPriority="99" w:defSemiHidden="0" w:defUnhideWhenUsed="0" w:defQFormat="0" w:count="377">
+  <w:latentStyles w:defLockedState="0" w:defUIPriority="99" w:defSemiHidden="0" w:defUnhideWhenUsed="0" w:defQFormat="0" w:count="376">
     <w:lsdException w:name="Normal" w:uiPriority="0" w:qFormat="1"/>
     <w:lsdException w:name="heading 1" w:uiPriority="9" w:qFormat="1"/>
     <w:lsdException w:name="heading 2" w:semiHidden="1" w:uiPriority="9" w:unhideWhenUsed="1" w:qFormat="1"/>
@@ -1018,7 +1019,6 @@
     <w:lsdException w:name="Hashtag" w:semiHidden="1" w:unhideWhenUsed="1"/>
     <w:lsdException w:name="Unresolved Mention" w:semiHidden="1" w:unhideWhenUsed="1"/>
     <w:lsdException w:name="Smart Link" w:semiHidden="1" w:unhideWhenUsed="1"/>
-    <w:lsdException w:name="Smart Link Error" w:semiHidden="1" w:unhideWhenUsed="1"/>
   </w:latentStyles>
   <w:style w:type="paragraph" w:default="1" w:styleId="Normal">
     <w:name w:val="Normal"/>
@@ -1165,72 +1165,27 @@
       <w:bCs/>
     </w:rPr>
   </w:style>
-  <w:style w:type="character" w:styleId="CommentReference">
-    <w:name w:val="annotation reference"/>
+  <w:style w:type="character" w:styleId="Hyperlink">
+    <w:name w:val="Hyperlink"/>
+    <w:basedOn w:val="DefaultParagraphFont"/>
+    <w:uiPriority w:val="99"/>
+    <w:unhideWhenUsed/>
+    <w:rsid w:val="002C36D3"/>
+    <w:rPr>
+      <w:color w:val="0563C1" w:themeColor="hyperlink"/>
+      <w:u w:val="single"/>
+    </w:rPr>
+  </w:style>
+  <w:style w:type="character" w:styleId="UnresolvedMention">
+    <w:name w:val="Unresolved Mention"/>
     <w:basedOn w:val="DefaultParagraphFont"/>
     <w:uiPriority w:val="99"/>
     <w:semiHidden/>
     <w:unhideWhenUsed/>
-    <w:rsid w:val="00DF1AC9"/>
+    <w:rsid w:val="002C36D3"/>
     <w:rPr>
-      <w:sz w:val="16"/>
-      <w:szCs w:val="16"/>
-    </w:rPr>
-  </w:style>
-  <w:style w:type="paragraph" w:styleId="CommentText">
-    <w:name w:val="annotation text"/>
-    <w:basedOn w:val="Normal"/>
-    <w:link w:val="CommentTextChar"/>
-    <w:uiPriority w:val="99"/>
-    <w:semiHidden/>
-    <w:unhideWhenUsed/>
-    <w:rsid w:val="00DF1AC9"/>
-    <w:pPr>
-      <w:spacing w:line="240" w:lineRule="auto"/>
-    </w:pPr>
-    <w:rPr>
-      <w:sz w:val="20"/>
-      <w:szCs w:val="20"/>
-    </w:rPr>
-  </w:style>
-  <w:style w:type="character" w:customStyle="1" w:styleId="CommentTextChar">
-    <w:name w:val="Comment Text Char"/>
-    <w:basedOn w:val="DefaultParagraphFont"/>
-    <w:link w:val="CommentText"/>
-    <w:uiPriority w:val="99"/>
-    <w:semiHidden/>
-    <w:rsid w:val="00DF1AC9"/>
-    <w:rPr>
-      <w:sz w:val="20"/>
-      <w:szCs w:val="20"/>
-    </w:rPr>
-  </w:style>
-  <w:style w:type="paragraph" w:styleId="CommentSubject">
-    <w:name w:val="annotation subject"/>
-    <w:basedOn w:val="CommentText"/>
-    <w:next w:val="CommentText"/>
-    <w:link w:val="CommentSubjectChar"/>
-    <w:uiPriority w:val="99"/>
-    <w:semiHidden/>
-    <w:unhideWhenUsed/>
-    <w:rsid w:val="00DF1AC9"/>
-    <w:rPr>
-      <w:b/>
-      <w:bCs/>
-    </w:rPr>
-  </w:style>
-  <w:style w:type="character" w:customStyle="1" w:styleId="CommentSubjectChar">
-    <w:name w:val="Comment Subject Char"/>
-    <w:basedOn w:val="CommentTextChar"/>
-    <w:link w:val="CommentSubject"/>
-    <w:uiPriority w:val="99"/>
-    <w:semiHidden/>
-    <w:rsid w:val="00DF1AC9"/>
-    <w:rPr>
-      <w:b/>
-      <w:bCs/>
-      <w:sz w:val="20"/>
-      <w:szCs w:val="20"/>
+      <w:color w:val="605E5C"/>
+      <w:shd w:val="clear" w:color="auto" w:fill="E1DFDD"/>
     </w:rPr>
   </w:style>
 </w:styles>

</xml_diff>